<commit_message>
I edited it a little -WO
</commit_message>
<xml_diff>
--- a/British National Corpus Baby Word Count.docx
+++ b/British National Corpus Baby Word Count.docx
@@ -2,296 +2,272 @@
 <file path=word/document.xml><?xml version="1.0" encoding="utf-8"?>
 <w:document xmlns:wpc="http://schemas.microsoft.com/office/word/2010/wordprocessingCanvas" xmlns:mc="http://schemas.openxmlformats.org/markup-compatibility/2006" xmlns:o="urn:schemas-microsoft-com:office:office" xmlns:r="http://schemas.openxmlformats.org/officeDocument/2006/relationships" xmlns:m="http://schemas.openxmlformats.org/officeDocument/2006/math" xmlns:v="urn:schemas-microsoft-com:vml" xmlns:wp14="http://schemas.microsoft.com/office/word/2010/wordprocessingDrawing" xmlns:wp="http://schemas.openxmlformats.org/drawingml/2006/wordprocessingDrawing" xmlns:w10="urn:schemas-microsoft-com:office:word" xmlns:w="http://schemas.openxmlformats.org/wordprocessingml/2006/main" xmlns:w14="http://schemas.microsoft.com/office/word/2010/wordml" xmlns:wpg="http://schemas.microsoft.com/office/word/2010/wordprocessingGroup" xmlns:wpi="http://schemas.microsoft.com/office/word/2010/wordprocessingInk" xmlns:wne="http://schemas.microsoft.com/office/word/2006/wordml" xmlns:wps="http://schemas.microsoft.com/office/word/2010/wordprocessingShape" mc:Ignorable="w14 wp14">
   <w:body>
+    <w:p>
+      <w:bookmarkStart w:id="0" w:name="_GoBack"/>
+      <w:bookmarkEnd w:id="0"/>
+    </w:p>
+    <w:p/>
+    <w:p>
+      <w:pPr>
+        <w:jc w:val="center"/>
+        <w:rPr>
+          <w:b/>
+          <w:sz w:val="32"/>
+          <w:szCs w:val="32"/>
+          <w:u w:val="single"/>
+        </w:rPr>
+      </w:pPr>
+      <w:r>
+        <w:rPr>
+          <w:b/>
+          <w:sz w:val="32"/>
+          <w:szCs w:val="32"/>
+          <w:u w:val="single"/>
+        </w:rPr>
+        <w:t>British National Corpus</w:t>
+      </w:r>
+      <w:r>
+        <w:rPr>
+          <w:b/>
+          <w:sz w:val="32"/>
+          <w:szCs w:val="32"/>
+          <w:u w:val="single"/>
+        </w:rPr>
+        <w:t xml:space="preserve"> Baby</w:t>
+      </w:r>
+      <w:r>
+        <w:rPr>
+          <w:b/>
+          <w:sz w:val="32"/>
+          <w:szCs w:val="32"/>
+          <w:u w:val="single"/>
+        </w:rPr>
+        <w:t xml:space="preserve"> Word Count</w:t>
+      </w:r>
+    </w:p>
+    <w:p>
+      <w:pPr>
+        <w:jc w:val="center"/>
+        <w:rPr>
+          <w:b/>
+          <w:sz w:val="32"/>
+          <w:szCs w:val="32"/>
+          <w:u w:val="single"/>
+        </w:rPr>
+      </w:pPr>
+    </w:p>
+    <w:p>
+      <w:pPr>
+        <w:jc w:val="center"/>
+        <w:rPr>
+          <w:b/>
+          <w:sz w:val="32"/>
+          <w:szCs w:val="32"/>
+          <w:u w:val="single"/>
+        </w:rPr>
+      </w:pPr>
+      <w:r>
+        <w:rPr>
+          <w:b/>
+          <w:sz w:val="32"/>
+          <w:szCs w:val="32"/>
+          <w:u w:val="single"/>
+        </w:rPr>
+        <w:t>CMIST</w:t>
+      </w:r>
+    </w:p>
+    <w:p>
+      <w:pPr>
+        <w:jc w:val="center"/>
+        <w:rPr>
+          <w:b/>
+          <w:sz w:val="32"/>
+          <w:szCs w:val="32"/>
+          <w:u w:val="single"/>
+        </w:rPr>
+      </w:pPr>
+    </w:p>
+    <w:p>
+      <w:pPr>
+        <w:jc w:val="center"/>
+        <w:rPr>
+          <w:b/>
+          <w:sz w:val="32"/>
+          <w:szCs w:val="32"/>
+          <w:u w:val="single"/>
+        </w:rPr>
+      </w:pPr>
+      <w:r>
+        <w:rPr>
+          <w:b/>
+          <w:sz w:val="32"/>
+          <w:szCs w:val="32"/>
+          <w:u w:val="single"/>
+        </w:rPr>
+        <w:t>University of Manchester</w:t>
+      </w:r>
+    </w:p>
+    <w:p>
+      <w:pPr>
+        <w:jc w:val="center"/>
+        <w:rPr>
+          <w:b/>
+          <w:sz w:val="32"/>
+          <w:szCs w:val="32"/>
+          <w:u w:val="single"/>
+        </w:rPr>
+      </w:pPr>
+    </w:p>
+    <w:p>
+      <w:pPr>
+        <w:jc w:val="center"/>
+        <w:rPr>
+          <w:b/>
+          <w:sz w:val="32"/>
+          <w:szCs w:val="32"/>
+          <w:u w:val="single"/>
+        </w:rPr>
+      </w:pPr>
+      <w:r>
+        <w:rPr>
+          <w:b/>
+          <w:sz w:val="32"/>
+          <w:szCs w:val="32"/>
+          <w:u w:val="single"/>
+        </w:rPr>
+        <w:t>John Mcloughlin</w:t>
+      </w:r>
+    </w:p>
+    <w:p>
+      <w:pPr>
+        <w:jc w:val="center"/>
+        <w:rPr>
+          <w:b/>
+          <w:sz w:val="32"/>
+          <w:szCs w:val="32"/>
+          <w:u w:val="single"/>
+        </w:rPr>
+      </w:pPr>
+    </w:p>
+    <w:p>
+      <w:pPr>
+        <w:jc w:val="center"/>
+        <w:rPr>
+          <w:b/>
+          <w:sz w:val="32"/>
+          <w:szCs w:val="32"/>
+          <w:u w:val="single"/>
+        </w:rPr>
+      </w:pPr>
+      <w:r>
+        <w:rPr>
+          <w:b/>
+          <w:sz w:val="32"/>
+          <w:szCs w:val="32"/>
+          <w:u w:val="single"/>
+        </w:rPr>
+        <w:t>September 2016</w:t>
+      </w:r>
+    </w:p>
+    <w:p>
+      <w:r>
+        <w:br w:type="page"/>
+      </w:r>
+    </w:p>
+    <w:p>
+      <w:r>
+        <w:lastRenderedPageBreak/>
+        <w:t xml:space="preserve">Extract from corpus via </w:t>
+      </w:r>
+      <w:proofErr w:type="spellStart"/>
+      <w:r>
+        <w:t>xsltproc</w:t>
+      </w:r>
+      <w:proofErr w:type="spellEnd"/>
+    </w:p>
+    <w:p>
+      <w:r>
+        <w:t xml:space="preserve">Split into </w:t>
+      </w:r>
+      <w:r>
+        <w:t>1</w:t>
+      </w:r>
+      <w:r>
+        <w:t xml:space="preserve">0 files for loading into NVIVO. NVIVO can’t </w:t>
+      </w:r>
+      <w:r>
+        <w:t>load full corpus. Have to split.</w:t>
+      </w:r>
+    </w:p>
+    <w:p>
+      <w:r>
+        <w:t>Load ten</w:t>
+      </w:r>
+      <w:r>
+        <w:t xml:space="preserve"> files into NVIVO.</w:t>
+      </w:r>
+    </w:p>
+    <w:p>
+      <w:r>
+        <w:t>NVIVO cannot export more than 65536 rows to an Excel file</w:t>
+      </w:r>
+      <w:r>
+        <w:t xml:space="preserve"> due to an unknown NVIVO restriction</w:t>
+      </w:r>
+      <w:r>
+        <w:t xml:space="preserve">. </w:t>
+      </w:r>
+      <w:r>
+        <w:t>In this case the output is smaller than the Excel limit, so an output Excel file can be created from the NVIVO word count query.</w:t>
+      </w:r>
+    </w:p>
+    <w:p>
+      <w:r>
+        <w:t xml:space="preserve">To create bar charts, use grep </w:t>
+      </w:r>
+      <w:proofErr w:type="gramStart"/>
+      <w:r>
+        <w:t>( Linux</w:t>
+      </w:r>
+      <w:proofErr w:type="gramEnd"/>
+      <w:r>
+        <w:t>/ Mac ) or FINDSTR ( Windows ) to extract the required word from the CSV file. EG</w:t>
+      </w:r>
+      <w:r>
+        <w:t xml:space="preserve"> </w:t>
+      </w:r>
+    </w:p>
+    <w:p>
+      <w:proofErr w:type="gramStart"/>
+      <w:r>
+        <w:t>grep  teach</w:t>
+      </w:r>
+      <w:proofErr w:type="gramEnd"/>
+      <w:r>
+        <w:t xml:space="preserve">  BNC_Baby_word_count.csv &gt; teach.csv</w:t>
+      </w:r>
+    </w:p>
+    <w:p>
+      <w:r>
+        <w:t xml:space="preserve">This will extract values for all words related to the stem ‘teach’ and create a new </w:t>
+      </w:r>
+      <w:r>
+        <w:t>CSV file, teach.csv</w:t>
+      </w:r>
+      <w:r>
+        <w:t>.</w:t>
+      </w:r>
+      <w:r>
+        <w:t xml:space="preserve">  Load this into Excel and create a bar chart. Save as </w:t>
+      </w:r>
+      <w:proofErr w:type="spellStart"/>
+      <w:r>
+        <w:t>BNC_Baby_teach_bar.xsls</w:t>
+      </w:r>
+      <w:proofErr w:type="spellEnd"/>
+    </w:p>
     <w:p/>
     <w:p/>
-    <w:p>
-      <w:pPr>
-        <w:jc w:val="center"/>
-        <w:rPr>
-          <w:b/>
-          <w:sz w:val="32"/>
-          <w:szCs w:val="32"/>
-          <w:u w:val="single"/>
-        </w:rPr>
-      </w:pPr>
-      <w:r>
-        <w:rPr>
-          <w:b/>
-          <w:sz w:val="32"/>
-          <w:szCs w:val="32"/>
-          <w:u w:val="single"/>
-        </w:rPr>
-        <w:t>British National Corpus</w:t>
-      </w:r>
-      <w:r>
-        <w:rPr>
-          <w:b/>
-          <w:sz w:val="32"/>
-          <w:szCs w:val="32"/>
-          <w:u w:val="single"/>
-        </w:rPr>
-        <w:t xml:space="preserve"> Baby</w:t>
-      </w:r>
-      <w:r>
-        <w:rPr>
-          <w:b/>
-          <w:sz w:val="32"/>
-          <w:szCs w:val="32"/>
-          <w:u w:val="single"/>
-        </w:rPr>
-        <w:t xml:space="preserve"> Word Count</w:t>
-      </w:r>
-    </w:p>
-    <w:p>
-      <w:pPr>
-        <w:jc w:val="center"/>
-        <w:rPr>
-          <w:b/>
-          <w:sz w:val="32"/>
-          <w:szCs w:val="32"/>
-          <w:u w:val="single"/>
-        </w:rPr>
-      </w:pPr>
-    </w:p>
-    <w:p>
-      <w:pPr>
-        <w:jc w:val="center"/>
-        <w:rPr>
-          <w:b/>
-          <w:sz w:val="32"/>
-          <w:szCs w:val="32"/>
-          <w:u w:val="single"/>
-        </w:rPr>
-      </w:pPr>
-      <w:r>
-        <w:rPr>
-          <w:b/>
-          <w:sz w:val="32"/>
-          <w:szCs w:val="32"/>
-          <w:u w:val="single"/>
-        </w:rPr>
-        <w:t>CMIST</w:t>
-      </w:r>
-    </w:p>
-    <w:p>
-      <w:pPr>
-        <w:jc w:val="center"/>
-        <w:rPr>
-          <w:b/>
-          <w:sz w:val="32"/>
-          <w:szCs w:val="32"/>
-          <w:u w:val="single"/>
-        </w:rPr>
-      </w:pPr>
-    </w:p>
-    <w:p>
-      <w:pPr>
-        <w:jc w:val="center"/>
-        <w:rPr>
-          <w:b/>
-          <w:sz w:val="32"/>
-          <w:szCs w:val="32"/>
-          <w:u w:val="single"/>
-        </w:rPr>
-      </w:pPr>
-      <w:r>
-        <w:rPr>
-          <w:b/>
-          <w:sz w:val="32"/>
-          <w:szCs w:val="32"/>
-          <w:u w:val="single"/>
-        </w:rPr>
-        <w:t>University of Manchester</w:t>
-      </w:r>
-    </w:p>
-    <w:p>
-      <w:pPr>
-        <w:jc w:val="center"/>
-        <w:rPr>
-          <w:b/>
-          <w:sz w:val="32"/>
-          <w:szCs w:val="32"/>
-          <w:u w:val="single"/>
-        </w:rPr>
-      </w:pPr>
-    </w:p>
-    <w:p>
-      <w:pPr>
-        <w:jc w:val="center"/>
-        <w:rPr>
-          <w:b/>
-          <w:sz w:val="32"/>
-          <w:szCs w:val="32"/>
-          <w:u w:val="single"/>
-        </w:rPr>
-      </w:pPr>
-      <w:r>
-        <w:rPr>
-          <w:b/>
-          <w:sz w:val="32"/>
-          <w:szCs w:val="32"/>
-          <w:u w:val="single"/>
-        </w:rPr>
-        <w:t>John Mcloughlin</w:t>
-      </w:r>
-    </w:p>
-    <w:p>
-      <w:pPr>
-        <w:jc w:val="center"/>
-        <w:rPr>
-          <w:b/>
-          <w:sz w:val="32"/>
-          <w:szCs w:val="32"/>
-          <w:u w:val="single"/>
-        </w:rPr>
-      </w:pPr>
-    </w:p>
-    <w:p>
-      <w:pPr>
-        <w:jc w:val="center"/>
-        <w:rPr>
-          <w:b/>
-          <w:sz w:val="32"/>
-          <w:szCs w:val="32"/>
-          <w:u w:val="single"/>
-        </w:rPr>
-      </w:pPr>
-      <w:r>
-        <w:rPr>
-          <w:b/>
-          <w:sz w:val="32"/>
-          <w:szCs w:val="32"/>
-          <w:u w:val="single"/>
-        </w:rPr>
-        <w:t>September 2016</w:t>
-      </w:r>
-    </w:p>
-    <w:p>
-      <w:r>
-        <w:br w:type="page"/>
-      </w:r>
-    </w:p>
-    <w:p>
-      <w:r>
-        <w:lastRenderedPageBreak/>
-        <w:t xml:space="preserve">Extract from corpus via </w:t>
-      </w:r>
-      <w:proofErr w:type="spellStart"/>
-      <w:r>
-        <w:t>xsltproc</w:t>
-      </w:r>
-      <w:proofErr w:type="spellEnd"/>
-    </w:p>
-    <w:p>
-      <w:r>
-        <w:t xml:space="preserve">Split into </w:t>
-      </w:r>
-      <w:r>
-        <w:t>1</w:t>
-      </w:r>
-      <w:r>
-        <w:t xml:space="preserve">0 files for loading into NVIVO. NVIVO can’t </w:t>
-      </w:r>
-      <w:r>
-        <w:t>load full corpus. Have to split.</w:t>
-      </w:r>
-    </w:p>
-    <w:p>
-      <w:r>
-        <w:t>Load ten</w:t>
-      </w:r>
-      <w:r>
-        <w:t xml:space="preserve"> files into NVIVO.</w:t>
-      </w:r>
-    </w:p>
-    <w:p>
-      <w:r>
-        <w:t xml:space="preserve">NVIVO cannot export more than 65536 rows to an Excel file. </w:t>
-      </w:r>
-      <w:r>
-        <w:t>In this case the output is smaller than the Excel limit, so an output Excel file can be created from the NVIVO word count query.</w:t>
-      </w:r>
-    </w:p>
-    <w:p>
-      <w:r>
-        <w:t xml:space="preserve">To create bar charts, use grep </w:t>
-      </w:r>
-      <w:proofErr w:type="gramStart"/>
-      <w:r>
-        <w:t>( Linux</w:t>
-      </w:r>
-      <w:proofErr w:type="gramEnd"/>
-      <w:r>
-        <w:t>/ Mac ) or FINDSTR ( Windows ) to extract the required word from the CSV file. EG</w:t>
-      </w:r>
-    </w:p>
-    <w:p>
-      <w:proofErr w:type="gramStart"/>
-      <w:r>
-        <w:rPr>
-          <w:color w:val="4F81BD" w:themeColor="accent1"/>
-        </w:rPr>
-        <w:t>grep  teach</w:t>
-      </w:r>
-      <w:proofErr w:type="gramEnd"/>
-      <w:r>
-        <w:rPr>
-          <w:color w:val="4F81BD" w:themeColor="accent1"/>
-        </w:rPr>
-        <w:t xml:space="preserve"> </w:t>
-      </w:r>
-      <w:r>
-        <w:rPr>
-          <w:color w:val="4F81BD" w:themeColor="accent1"/>
-        </w:rPr>
-        <w:t xml:space="preserve"> </w:t>
-      </w:r>
-      <w:r>
-        <w:rPr>
-          <w:rFonts w:ascii="Consolas" w:hAnsi="Consolas" w:cs="Consolas"/>
-          <w:color w:val="C0C0C0"/>
-          <w:sz w:val="24"/>
-          <w:szCs w:val="24"/>
-        </w:rPr>
-        <w:t>BNC_Baby_word_count.csv</w:t>
-      </w:r>
-      <w:r>
-        <w:rPr>
-          <w:rFonts w:ascii="Consolas" w:hAnsi="Consolas" w:cs="Consolas"/>
-          <w:color w:val="C0C0C0"/>
-          <w:sz w:val="24"/>
-          <w:szCs w:val="24"/>
-        </w:rPr>
-        <w:t xml:space="preserve"> &gt; teach.csv</w:t>
-      </w:r>
-    </w:p>
-    <w:p>
-      <w:r>
-        <w:t>T</w:t>
-      </w:r>
-      <w:r>
-        <w:t>his will extract values for all words related to the stem ‘teach’</w:t>
-      </w:r>
-      <w:r>
-        <w:t xml:space="preserve"> and create a new CSV file, teach.csv</w:t>
-      </w:r>
-      <w:r>
-        <w:t>.</w:t>
-      </w:r>
-      <w:r>
-        <w:t xml:space="preserve">  Load this into Excel and create a bar chart. Save as </w:t>
-      </w:r>
-      <w:proofErr w:type="spellStart"/>
-      <w:r>
-        <w:t>BNC_Baby_teach_bar.xsls</w:t>
-      </w:r>
-      <w:proofErr w:type="spellEnd"/>
-    </w:p>
-    <w:p/>
-    <w:p>
-      <w:bookmarkStart w:id="0" w:name="_GoBack"/>
-      <w:bookmarkEnd w:id="0"/>
-    </w:p>
     <w:sectPr>
       <w:footerReference w:type="default" r:id="rId8"/>
       <w:pgSz w:w="11906" w:h="16838"/>
@@ -395,7 +371,7 @@
         <w:noProof/>
         <w:sz w:val="16"/>
       </w:rPr>
-      <w:t>2</w:t>
+      <w:t>1</w:t>
     </w:r>
     <w:r>
       <w:rPr>
@@ -1291,7 +1267,7 @@
 </file>
 
 <file path=customXml/itemProps1.xml><?xml version="1.0" encoding="utf-8"?>
-<ds:datastoreItem xmlns:ds="http://schemas.openxmlformats.org/officeDocument/2006/customXml" ds:itemID="{CAC4DA48-C71A-4E38-9127-FF7C225FE38F}">
+<ds:datastoreItem xmlns:ds="http://schemas.openxmlformats.org/officeDocument/2006/customXml" ds:itemID="{F8CD9DA8-2D9B-4F34-834B-3248B7F7EE81}">
   <ds:schemaRefs>
     <ds:schemaRef ds:uri="http://schemas.openxmlformats.org/officeDocument/2006/bibliography"/>
   </ds:schemaRefs>

</xml_diff>

<commit_message>
Improved layout and added new instructions.
</commit_message>
<xml_diff>
--- a/British National Corpus Baby Word Count.docx
+++ b/British National Corpus Baby Word Count.docx
@@ -2,10 +2,7 @@
 <file path=word/document.xml><?xml version="1.0" encoding="utf-8"?>
 <w:document xmlns:wpc="http://schemas.microsoft.com/office/word/2010/wordprocessingCanvas" xmlns:mc="http://schemas.openxmlformats.org/markup-compatibility/2006" xmlns:o="urn:schemas-microsoft-com:office:office" xmlns:r="http://schemas.openxmlformats.org/officeDocument/2006/relationships" xmlns:m="http://schemas.openxmlformats.org/officeDocument/2006/math" xmlns:v="urn:schemas-microsoft-com:vml" xmlns:wp14="http://schemas.microsoft.com/office/word/2010/wordprocessingDrawing" xmlns:wp="http://schemas.openxmlformats.org/drawingml/2006/wordprocessingDrawing" xmlns:w10="urn:schemas-microsoft-com:office:word" xmlns:w="http://schemas.openxmlformats.org/wordprocessingml/2006/main" xmlns:w14="http://schemas.microsoft.com/office/word/2010/wordml" xmlns:wpg="http://schemas.microsoft.com/office/word/2010/wordprocessingGroup" xmlns:wpi="http://schemas.microsoft.com/office/word/2010/wordprocessingInk" xmlns:wne="http://schemas.microsoft.com/office/word/2006/wordml" xmlns:wps="http://schemas.microsoft.com/office/word/2010/wordprocessingShape" mc:Ignorable="w14 wp14">
   <w:body>
-    <w:p>
-      <w:bookmarkStart w:id="0" w:name="_GoBack"/>
-      <w:bookmarkEnd w:id="0"/>
-    </w:p>
+    <w:p/>
     <w:p/>
     <w:p>
       <w:pPr>
@@ -175,8 +172,23 @@
       </w:r>
     </w:p>
     <w:p>
+      <w:pPr>
+        <w:pStyle w:val="ListParagraph"/>
+        <w:numPr>
+          <w:ilvl w:val="0"/>
+          <w:numId w:val="1"/>
+        </w:numPr>
+      </w:pPr>
       <w:r>
         <w:lastRenderedPageBreak/>
+        <w:t>Extract</w:t>
+      </w:r>
+    </w:p>
+    <w:p>
+      <w:pPr>
+        <w:pStyle w:val="ListParagraph"/>
+      </w:pPr>
+      <w:r>
         <w:t xml:space="preserve">Extract from corpus via </w:t>
       </w:r>
       <w:proofErr w:type="spellStart"/>
@@ -186,28 +198,157 @@
       <w:proofErr w:type="spellEnd"/>
     </w:p>
     <w:p>
-      <w:r>
-        <w:t xml:space="preserve">Split into </w:t>
+      <w:pPr>
+        <w:pStyle w:val="ListParagraph"/>
+      </w:pPr>
+    </w:p>
+    <w:p>
+      <w:pPr>
+        <w:pStyle w:val="ListParagraph"/>
+        <w:numPr>
+          <w:ilvl w:val="0"/>
+          <w:numId w:val="1"/>
+        </w:numPr>
+      </w:pPr>
+      <w:r>
+        <w:t>Create Project</w:t>
+      </w:r>
+    </w:p>
+    <w:p>
+      <w:pPr>
+        <w:pStyle w:val="ListParagraph"/>
+      </w:pPr>
+    </w:p>
+    <w:p>
+      <w:pPr>
+        <w:pStyle w:val="ListParagraph"/>
+      </w:pPr>
+      <w:r>
+        <w:t xml:space="preserve"> In NVIVO, creat</w:t>
+      </w:r>
+      <w:r>
+        <w:t xml:space="preserve">e an empty project, e.g. </w:t>
+      </w:r>
+      <w:proofErr w:type="spellStart"/>
+      <w:r>
+        <w:t>BNCBaby</w:t>
+      </w:r>
+      <w:r>
+        <w:t>.nvp</w:t>
+      </w:r>
+      <w:proofErr w:type="spellEnd"/>
+      <w:r>
+        <w:t>.</w:t>
+      </w:r>
+    </w:p>
+    <w:p>
+      <w:pPr>
+        <w:pStyle w:val="ListParagraph"/>
+      </w:pPr>
+    </w:p>
+    <w:p>
+      <w:pPr>
+        <w:pStyle w:val="ListParagraph"/>
+        <w:numPr>
+          <w:ilvl w:val="0"/>
+          <w:numId w:val="1"/>
+        </w:numPr>
+      </w:pPr>
+      <w:r>
+        <w:t>Split Output</w:t>
+      </w:r>
+    </w:p>
+    <w:p>
+      <w:pPr>
+        <w:ind w:left="720"/>
+      </w:pPr>
+      <w:r>
+        <w:t>NVIVO is unable to load large text files so it is necessary to s</w:t>
+      </w:r>
+      <w:r>
+        <w:t>plit</w:t>
+      </w:r>
+      <w:r>
+        <w:t xml:space="preserve"> the extracted </w:t>
+      </w:r>
+      <w:proofErr w:type="gramStart"/>
+      <w:r>
+        <w:t xml:space="preserve">text </w:t>
+      </w:r>
+      <w:r>
+        <w:t xml:space="preserve"> into</w:t>
+      </w:r>
+      <w:proofErr w:type="gramEnd"/>
+      <w:r>
+        <w:t xml:space="preserve"> </w:t>
       </w:r>
       <w:r>
         <w:t>1</w:t>
       </w:r>
       <w:r>
-        <w:t xml:space="preserve">0 files for loading into NVIVO. NVIVO can’t </w:t>
-      </w:r>
-      <w:r>
-        <w:t>load full corpus. Have to split.</w:t>
-      </w:r>
-    </w:p>
-    <w:p>
-      <w:r>
-        <w:t>Load ten</w:t>
+        <w:t xml:space="preserve">0 files for </w:t>
+      </w:r>
+      <w:r>
+        <w:t xml:space="preserve">loading into NVIVO. </w:t>
+      </w:r>
+    </w:p>
+    <w:p>
+      <w:pPr>
+        <w:pStyle w:val="ListParagraph"/>
+        <w:numPr>
+          <w:ilvl w:val="0"/>
+          <w:numId w:val="1"/>
+        </w:numPr>
+      </w:pPr>
+      <w:r>
+        <w:t xml:space="preserve">Load </w:t>
+      </w:r>
+    </w:p>
+    <w:p>
+      <w:pPr>
+        <w:ind w:left="720"/>
+      </w:pPr>
+      <w:r>
+        <w:t xml:space="preserve">Load </w:t>
+      </w:r>
+      <w:r>
+        <w:t xml:space="preserve">the </w:t>
+      </w:r>
+      <w:r>
+        <w:t>ten</w:t>
       </w:r>
       <w:r>
         <w:t xml:space="preserve"> files into NVIVO.</w:t>
       </w:r>
-    </w:p>
-    <w:p>
+      <w:r>
+        <w:t xml:space="preserve"> Use the Import function.</w:t>
+      </w:r>
+      <w:r>
+        <w:t xml:space="preserve"> </w:t>
+      </w:r>
+      <w:r>
+        <w:t>Use External Data &gt; Import Internals menu option in NVIVO.</w:t>
+      </w:r>
+    </w:p>
+    <w:p>
+      <w:pPr>
+        <w:pStyle w:val="ListParagraph"/>
+        <w:numPr>
+          <w:ilvl w:val="0"/>
+          <w:numId w:val="1"/>
+        </w:numPr>
+      </w:pPr>
+      <w:r>
+        <w:t>Run Word Frequency Query</w:t>
+      </w:r>
+    </w:p>
+    <w:p>
+      <w:pPr>
+        <w:ind w:left="720"/>
+      </w:pPr>
+      <w:r>
+        <w:t xml:space="preserve">Once the word frequency query has been run, the output can be saved to an Excel spreadsheet. </w:t>
+      </w:r>
       <w:r>
         <w:t>NVIVO cannot export more than 65536 rows to an Excel file</w:t>
       </w:r>
@@ -218,10 +359,32 @@
         <w:t xml:space="preserve">. </w:t>
       </w:r>
       <w:r>
-        <w:t>In this case the output is smaller than the Excel limit, so an output Excel file can be created from the NVIVO word count query.</w:t>
-      </w:r>
-    </w:p>
-    <w:p>
+        <w:t xml:space="preserve">In this case the output is smaller than the Excel limit, so an </w:t>
+      </w:r>
+      <w:bookmarkStart w:id="0" w:name="_GoBack"/>
+      <w:bookmarkEnd w:id="0"/>
+      <w:r>
+        <w:t>output Excel file can be created from the NVIVO word count query.</w:t>
+      </w:r>
+    </w:p>
+    <w:p>
+      <w:pPr>
+        <w:pStyle w:val="ListParagraph"/>
+        <w:numPr>
+          <w:ilvl w:val="0"/>
+          <w:numId w:val="1"/>
+        </w:numPr>
+      </w:pPr>
+      <w:bookmarkStart w:id="1" w:name="OLE_LINK1"/>
+      <w:bookmarkStart w:id="2" w:name="OLE_LINK2"/>
+      <w:r>
+        <w:t>Create Bar Charts</w:t>
+      </w:r>
+    </w:p>
+    <w:p>
+      <w:pPr>
+        <w:ind w:left="720"/>
+      </w:pPr>
       <w:r>
         <w:t xml:space="preserve">To create bar charts, use grep </w:t>
       </w:r>
@@ -231,13 +394,22 @@
       </w:r>
       <w:proofErr w:type="gramEnd"/>
       <w:r>
-        <w:t>/ Mac ) or FINDSTR ( Windows ) to extract the required word from the CSV file. EG</w:t>
+        <w:t>/ Mac ) or FINDSTR ( Windows ) to extract the required word from the CSV file.</w:t>
       </w:r>
       <w:r>
         <w:t xml:space="preserve"> </w:t>
       </w:r>
-    </w:p>
-    <w:p>
+      <w:r>
+        <w:t xml:space="preserve"> EG</w:t>
+      </w:r>
+      <w:r>
+        <w:t xml:space="preserve"> </w:t>
+      </w:r>
+    </w:p>
+    <w:p>
+      <w:pPr>
+        <w:ind w:left="1440"/>
+      </w:pPr>
       <w:proofErr w:type="gramStart"/>
       <w:r>
         <w:t>grep  teach</w:t>
@@ -248,6 +420,23 @@
       </w:r>
     </w:p>
     <w:p>
+      <w:pPr>
+        <w:ind w:left="720"/>
+      </w:pPr>
+      <w:r>
+        <w:t xml:space="preserve">Run this command from a Terminal </w:t>
+      </w:r>
+      <w:proofErr w:type="gramStart"/>
+      <w:r>
+        <w:t>( Linu</w:t>
+      </w:r>
+      <w:r>
+        <w:t>x</w:t>
+      </w:r>
+      <w:proofErr w:type="gramEnd"/>
+      <w:r>
+        <w:t xml:space="preserve">/ Mac ) or Command Prompt ( Windows ). </w:t>
+      </w:r>
       <w:r>
         <w:t xml:space="preserve">This will extract values for all words related to the stem ‘teach’ and create a new </w:t>
       </w:r>
@@ -266,10 +455,12 @@
       </w:r>
       <w:proofErr w:type="spellEnd"/>
     </w:p>
+    <w:bookmarkEnd w:id="1"/>
+    <w:bookmarkEnd w:id="2"/>
     <w:p/>
     <w:p/>
     <w:sectPr>
-      <w:footerReference w:type="default" r:id="rId8"/>
+      <w:footerReference w:type="default" r:id="rId9"/>
       <w:pgSz w:w="11906" w:h="16838"/>
       <w:pgMar w:top="1440" w:right="1440" w:bottom="1440" w:left="1440" w:header="709" w:footer="709" w:gutter="0"/>
       <w:cols w:space="708"/>
@@ -371,7 +562,7 @@
         <w:noProof/>
         <w:sz w:val="16"/>
       </w:rPr>
-      <w:t>1</w:t>
+      <w:t>2</w:t>
     </w:r>
     <w:r>
       <w:rPr>
@@ -413,6 +604,100 @@
     </w:p>
   </w:footnote>
 </w:footnotes>
+</file>
+
+<file path=word/numbering.xml><?xml version="1.0" encoding="utf-8"?>
+<w:numbering xmlns:wpc="http://schemas.microsoft.com/office/word/2010/wordprocessingCanvas" xmlns:mc="http://schemas.openxmlformats.org/markup-compatibility/2006" xmlns:o="urn:schemas-microsoft-com:office:office" xmlns:r="http://schemas.openxmlformats.org/officeDocument/2006/relationships" xmlns:m="http://schemas.openxmlformats.org/officeDocument/2006/math" xmlns:v="urn:schemas-microsoft-com:vml" xmlns:wp14="http://schemas.microsoft.com/office/word/2010/wordprocessingDrawing" xmlns:wp="http://schemas.openxmlformats.org/drawingml/2006/wordprocessingDrawing" xmlns:w10="urn:schemas-microsoft-com:office:word" xmlns:w="http://schemas.openxmlformats.org/wordprocessingml/2006/main" xmlns:w14="http://schemas.microsoft.com/office/word/2010/wordml" xmlns:wpg="http://schemas.microsoft.com/office/word/2010/wordprocessingGroup" xmlns:wpi="http://schemas.microsoft.com/office/word/2010/wordprocessingInk" xmlns:wne="http://schemas.microsoft.com/office/word/2006/wordml" xmlns:wps="http://schemas.microsoft.com/office/word/2010/wordprocessingShape" mc:Ignorable="w14 wp14">
+  <w:abstractNum w:abstractNumId="0">
+    <w:nsid w:val="0C4A30B3"/>
+    <w:multiLevelType w:val="hybridMultilevel"/>
+    <w:tmpl w:val="D062D304"/>
+    <w:lvl w:ilvl="0" w:tplc="0809000F">
+      <w:start w:val="1"/>
+      <w:numFmt w:val="decimal"/>
+      <w:lvlText w:val="%1."/>
+      <w:lvlJc w:val="left"/>
+      <w:pPr>
+        <w:ind w:left="720" w:hanging="360"/>
+      </w:pPr>
+    </w:lvl>
+    <w:lvl w:ilvl="1" w:tplc="08090019" w:tentative="1">
+      <w:start w:val="1"/>
+      <w:numFmt w:val="lowerLetter"/>
+      <w:lvlText w:val="%2."/>
+      <w:lvlJc w:val="left"/>
+      <w:pPr>
+        <w:ind w:left="1440" w:hanging="360"/>
+      </w:pPr>
+    </w:lvl>
+    <w:lvl w:ilvl="2" w:tplc="0809001B" w:tentative="1">
+      <w:start w:val="1"/>
+      <w:numFmt w:val="lowerRoman"/>
+      <w:lvlText w:val="%3."/>
+      <w:lvlJc w:val="right"/>
+      <w:pPr>
+        <w:ind w:left="2160" w:hanging="180"/>
+      </w:pPr>
+    </w:lvl>
+    <w:lvl w:ilvl="3" w:tplc="0809000F" w:tentative="1">
+      <w:start w:val="1"/>
+      <w:numFmt w:val="decimal"/>
+      <w:lvlText w:val="%4."/>
+      <w:lvlJc w:val="left"/>
+      <w:pPr>
+        <w:ind w:left="2880" w:hanging="360"/>
+      </w:pPr>
+    </w:lvl>
+    <w:lvl w:ilvl="4" w:tplc="08090019" w:tentative="1">
+      <w:start w:val="1"/>
+      <w:numFmt w:val="lowerLetter"/>
+      <w:lvlText w:val="%5."/>
+      <w:lvlJc w:val="left"/>
+      <w:pPr>
+        <w:ind w:left="3600" w:hanging="360"/>
+      </w:pPr>
+    </w:lvl>
+    <w:lvl w:ilvl="5" w:tplc="0809001B" w:tentative="1">
+      <w:start w:val="1"/>
+      <w:numFmt w:val="lowerRoman"/>
+      <w:lvlText w:val="%6."/>
+      <w:lvlJc w:val="right"/>
+      <w:pPr>
+        <w:ind w:left="4320" w:hanging="180"/>
+      </w:pPr>
+    </w:lvl>
+    <w:lvl w:ilvl="6" w:tplc="0809000F" w:tentative="1">
+      <w:start w:val="1"/>
+      <w:numFmt w:val="decimal"/>
+      <w:lvlText w:val="%7."/>
+      <w:lvlJc w:val="left"/>
+      <w:pPr>
+        <w:ind w:left="5040" w:hanging="360"/>
+      </w:pPr>
+    </w:lvl>
+    <w:lvl w:ilvl="7" w:tplc="08090019" w:tentative="1">
+      <w:start w:val="1"/>
+      <w:numFmt w:val="lowerLetter"/>
+      <w:lvlText w:val="%8."/>
+      <w:lvlJc w:val="left"/>
+      <w:pPr>
+        <w:ind w:left="5760" w:hanging="360"/>
+      </w:pPr>
+    </w:lvl>
+    <w:lvl w:ilvl="8" w:tplc="0809001B" w:tentative="1">
+      <w:start w:val="1"/>
+      <w:numFmt w:val="lowerRoman"/>
+      <w:lvlText w:val="%9."/>
+      <w:lvlJc w:val="right"/>
+      <w:pPr>
+        <w:ind w:left="6480" w:hanging="180"/>
+      </w:pPr>
+    </w:lvl>
+  </w:abstractNum>
+  <w:num w:numId="1">
+    <w:abstractNumId w:val="0"/>
+  </w:num>
+</w:numbering>
 </file>
 
 <file path=word/styles.xml><?xml version="1.0" encoding="utf-8"?>
@@ -693,6 +978,17 @@
       <w:szCs w:val="16"/>
     </w:rPr>
   </w:style>
+  <w:style w:type="paragraph" w:styleId="ListParagraph">
+    <w:name w:val="List Paragraph"/>
+    <w:basedOn w:val="Normal"/>
+    <w:uiPriority w:val="34"/>
+    <w:qFormat/>
+    <w:rsid w:val="00CA659F"/>
+    <w:pPr>
+      <w:ind w:left="720"/>
+      <w:contextualSpacing/>
+    </w:pPr>
+  </w:style>
 </w:styles>
 </file>
 
@@ -973,6 +1269,17 @@
       <w:sz w:val="16"/>
       <w:szCs w:val="16"/>
     </w:rPr>
+  </w:style>
+  <w:style w:type="paragraph" w:styleId="ListParagraph">
+    <w:name w:val="List Paragraph"/>
+    <w:basedOn w:val="Normal"/>
+    <w:uiPriority w:val="34"/>
+    <w:qFormat/>
+    <w:rsid w:val="00CA659F"/>
+    <w:pPr>
+      <w:ind w:left="720"/>
+      <w:contextualSpacing/>
+    </w:pPr>
   </w:style>
 </w:styles>
 </file>
@@ -1267,7 +1574,7 @@
 </file>
 
 <file path=customXml/itemProps1.xml><?xml version="1.0" encoding="utf-8"?>
-<ds:datastoreItem xmlns:ds="http://schemas.openxmlformats.org/officeDocument/2006/customXml" ds:itemID="{F8CD9DA8-2D9B-4F34-834B-3248B7F7EE81}">
+<ds:datastoreItem xmlns:ds="http://schemas.openxmlformats.org/officeDocument/2006/customXml" ds:itemID="{3B261930-F865-4A86-8BBD-64B70E5302C5}">
   <ds:schemaRefs>
     <ds:schemaRef ds:uri="http://schemas.openxmlformats.org/officeDocument/2006/bibliography"/>
   </ds:schemaRefs>

</xml_diff>